<commit_message>
Removed password from config.json and deleted temp document file
</commit_message>
<xml_diff>
--- a/misc/Project 2 overview.docx
+++ b/misc/Project 2 overview.docx
@@ -1,6 +1,6 @@
 
 <file path=word/document.xml><?xml version="1.0" encoding="utf-8"?>
-<w:document xmlns:wpc="http://schemas.microsoft.com/office/word/2010/wordprocessingCanvas" xmlns:mo="http://schemas.microsoft.com/office/mac/office/2008/main" xmlns:mc="http://schemas.openxmlformats.org/markup-compatibility/2006" xmlns:mv="urn:schemas-microsoft-com:mac:vml" xmlns:o="urn:schemas-microsoft-com:office:office" xmlns:r="http://schemas.openxmlformats.org/officeDocument/2006/relationships" xmlns:m="http://schemas.openxmlformats.org/officeDocument/2006/math" xmlns:v="urn:schemas-microsoft-com:vml" xmlns:wp14="http://schemas.microsoft.com/office/word/2010/wordprocessingDrawing" xmlns:wp="http://schemas.openxmlformats.org/drawingml/2006/wordprocessingDrawing" xmlns:w10="urn:schemas-microsoft-com:office:word" xmlns:w="http://schemas.openxmlformats.org/wordprocessingml/2006/main" xmlns:w14="http://schemas.microsoft.com/office/word/2010/wordml" xmlns:w15="http://schemas.microsoft.com/office/word/2012/wordml" xmlns:wpg="http://schemas.microsoft.com/office/word/2010/wordprocessingGroup" xmlns:wpi="http://schemas.microsoft.com/office/word/2010/wordprocessingInk" xmlns:wne="http://schemas.microsoft.com/office/word/2006/wordml" xmlns:wps="http://schemas.microsoft.com/office/word/2010/wordprocessingShape" mc:Ignorable="w14 w15 wp14">
+<w:document xmlns:wpc="http://schemas.microsoft.com/office/word/2010/wordprocessingCanvas" xmlns:cx="http://schemas.microsoft.com/office/drawing/2014/chartex" xmlns:mc="http://schemas.openxmlformats.org/markup-compatibility/2006" xmlns:o="urn:schemas-microsoft-com:office:office" xmlns:r="http://schemas.openxmlformats.org/officeDocument/2006/relationships" xmlns:m="http://schemas.openxmlformats.org/officeDocument/2006/math" xmlns:v="urn:schemas-microsoft-com:vml" xmlns:wp14="http://schemas.microsoft.com/office/word/2010/wordprocessingDrawing" xmlns:wp="http://schemas.openxmlformats.org/drawingml/2006/wordprocessingDrawing" xmlns:w10="urn:schemas-microsoft-com:office:word" xmlns:w="http://schemas.openxmlformats.org/wordprocessingml/2006/main" xmlns:w14="http://schemas.microsoft.com/office/word/2010/wordml" xmlns:w15="http://schemas.microsoft.com/office/word/2012/wordml" xmlns:w16se="http://schemas.microsoft.com/office/word/2015/wordml/symex" xmlns:wpg="http://schemas.microsoft.com/office/word/2010/wordprocessingGroup" xmlns:wpi="http://schemas.microsoft.com/office/word/2010/wordprocessingInk" xmlns:wne="http://schemas.microsoft.com/office/word/2006/wordml" xmlns:wps="http://schemas.microsoft.com/office/word/2010/wordprocessingShape" mc:Ignorable="w14 w15 w16se wp14">
   <w:body>
     <w:p>
       <w:pPr>
@@ -58,7 +58,14 @@
       </w:pPr>
       <w:r>
         <w:tab/>
-        <w:t>-“Pinterest-like”</w:t>
+      </w:r>
+      <w:proofErr w:type="gramStart"/>
+      <w:r>
+        <w:t>-“</w:t>
+      </w:r>
+      <w:proofErr w:type="gramEnd"/>
+      <w:r>
+        <w:t>Pinterest-like”</w:t>
       </w:r>
     </w:p>
     <w:p>
@@ -121,7 +128,15 @@
         <w:pStyle w:val="Body"/>
       </w:pPr>
       <w:r>
-        <w:t>Must be backed by a MySQL Database with a Sequelize ORM</w:t>
+        <w:t xml:space="preserve">Must be backed by a MySQL Database with a </w:t>
+      </w:r>
+      <w:proofErr w:type="spellStart"/>
+      <w:r>
+        <w:t>Sequelize</w:t>
+      </w:r>
+      <w:proofErr w:type="spellEnd"/>
+      <w:r>
+        <w:t xml:space="preserve"> ORM</w:t>
       </w:r>
     </w:p>
     <w:p>
@@ -173,7 +188,15 @@
         <w:pStyle w:val="Body"/>
       </w:pPr>
       <w:r>
-        <w:t>Must be deployed using Heroku (with Data)</w:t>
+        <w:t xml:space="preserve">Must be deployed using </w:t>
+      </w:r>
+      <w:proofErr w:type="spellStart"/>
+      <w:r>
+        <w:t>Heroku</w:t>
+      </w:r>
+      <w:proofErr w:type="spellEnd"/>
+      <w:r>
+        <w:t xml:space="preserve"> (with Data)</w:t>
       </w:r>
     </w:p>
     <w:p>
@@ -248,8 +271,13 @@
         <w:pStyle w:val="Body"/>
       </w:pPr>
       <w:r>
-        <w:t>Utilize Handlebars for Server-Side Templating</w:t>
-      </w:r>
+        <w:t xml:space="preserve">Utilize Handlebars for Server-Side </w:t>
+      </w:r>
+      <w:proofErr w:type="spellStart"/>
+      <w:r>
+        <w:t>Templating</w:t>
+      </w:r>
+      <w:proofErr w:type="spellEnd"/>
     </w:p>
     <w:p>
       <w:pPr>
@@ -274,7 +302,15 @@
       </w:pPr>
       <w:r>
         <w:tab/>
-        <w:t>authentication - who am I? Am I who I say I am?, authenticate with password or code</w:t>
+        <w:t xml:space="preserve">authentication - who am I? Am I who I say I </w:t>
+      </w:r>
+      <w:proofErr w:type="gramStart"/>
+      <w:r>
+        <w:t>am?,</w:t>
+      </w:r>
+      <w:proofErr w:type="gramEnd"/>
+      <w:r>
+        <w:t xml:space="preserve"> authenticate with password or code</w:t>
       </w:r>
     </w:p>
     <w:p>
@@ -320,7 +356,15 @@
         <w:pStyle w:val="Body"/>
       </w:pPr>
       <w:r>
-        <w:t>Create a migration strategy for sharing data across teammembers.</w:t>
+        <w:t xml:space="preserve">Create a migration strategy for sharing data across </w:t>
+      </w:r>
+      <w:proofErr w:type="spellStart"/>
+      <w:r>
+        <w:t>teammembers</w:t>
+      </w:r>
+      <w:proofErr w:type="spellEnd"/>
+      <w:r>
+        <w:t>.</w:t>
       </w:r>
     </w:p>
     <w:p>
@@ -444,23 +488,23 @@
         <w:pStyle w:val="Body"/>
       </w:pPr>
       <w:r>
+        <w:t>A demonstration of its functionality</w:t>
+      </w:r>
+    </w:p>
+    <w:p>
+      <w:pPr>
+        <w:pStyle w:val="Body"/>
+      </w:pPr>
+      <w:r>
+        <w:t>Directions for future development</w:t>
+      </w:r>
+    </w:p>
+    <w:p>
+      <w:pPr>
+        <w:pStyle w:val="Body"/>
+      </w:pPr>
+      <w:r>
         <w:lastRenderedPageBreak/>
-        <w:t>A demonstration of its functionality</w:t>
-      </w:r>
-    </w:p>
-    <w:p>
-      <w:pPr>
-        <w:pStyle w:val="Body"/>
-      </w:pPr>
-      <w:r>
-        <w:t>Directions for future development</w:t>
-      </w:r>
-    </w:p>
-    <w:p>
-      <w:pPr>
-        <w:pStyle w:val="Body"/>
-      </w:pPr>
-      <w:r>
         <w:t>Treat the presentation seriously!</w:t>
       </w:r>
     </w:p>
@@ -580,7 +624,14 @@
       </w:pPr>
       <w:r>
         <w:tab/>
-        <w:t>controllers directory</w:t>
+      </w:r>
+      <w:proofErr w:type="gramStart"/>
+      <w:r>
+        <w:t>controllers</w:t>
+      </w:r>
+      <w:proofErr w:type="gramEnd"/>
+      <w:r>
+        <w:t xml:space="preserve"> directory</w:t>
       </w:r>
     </w:p>
     <w:p>
@@ -597,16 +648,30 @@
       </w:pPr>
       <w:r>
         <w:tab/>
-        <w:t>sequelize definition of the user database and photo database</w:t>
-      </w:r>
-    </w:p>
-    <w:p>
-      <w:pPr>
-        <w:pStyle w:val="Body"/>
-      </w:pPr>
-      <w:r>
-        <w:tab/>
-        <w:t>config directory</w:t>
+      </w:r>
+      <w:proofErr w:type="spellStart"/>
+      <w:r>
+        <w:t>sequelize</w:t>
+      </w:r>
+      <w:proofErr w:type="spellEnd"/>
+      <w:r>
+        <w:t xml:space="preserve"> definition of the user database and photo database</w:t>
+      </w:r>
+    </w:p>
+    <w:p>
+      <w:pPr>
+        <w:pStyle w:val="Body"/>
+      </w:pPr>
+      <w:r>
+        <w:tab/>
+      </w:r>
+      <w:proofErr w:type="spellStart"/>
+      <w:r>
+        <w:t>config</w:t>
+      </w:r>
+      <w:proofErr w:type="spellEnd"/>
+      <w:r>
+        <w:t xml:space="preserve"> directory</w:t>
       </w:r>
     </w:p>
     <w:p>
@@ -624,7 +689,14 @@
       </w:pPr>
       <w:r>
         <w:tab/>
-        <w:t>db directory</w:t>
+      </w:r>
+      <w:proofErr w:type="spellStart"/>
+      <w:r>
+        <w:t>db</w:t>
+      </w:r>
+      <w:proofErr w:type="spellEnd"/>
+      <w:r>
+        <w:t xml:space="preserve"> directory</w:t>
       </w:r>
     </w:p>
     <w:p>
@@ -658,7 +730,11 @@
       </w:pPr>
       <w:r>
         <w:tab/>
-        <w:t>webpage temp</w:t>
+        <w:t xml:space="preserve">webpage </w:t>
+      </w:r>
+      <w:proofErr w:type="spellStart"/>
+      <w:r>
+        <w:t>temp</w:t>
       </w:r>
       <w:r>
         <w:t>la</w:t>
@@ -666,6 +742,7 @@
       <w:r>
         <w:t>ting</w:t>
       </w:r>
+      <w:proofErr w:type="spellEnd"/>
     </w:p>
     <w:p>
       <w:pPr>
@@ -723,16 +800,6 @@
       </w:r>
       <w:bookmarkStart w:id="0" w:name="_GoBack"/>
       <w:bookmarkEnd w:id="0"/>
-    </w:p>
-    <w:p>
-      <w:pPr>
-        <w:pStyle w:val="Body"/>
-      </w:pPr>
-    </w:p>
-    <w:p>
-      <w:pPr>
-        <w:pStyle w:val="Body"/>
-      </w:pPr>
     </w:p>
     <w:sectPr>
       <w:headerReference w:type="default" r:id="rId7"/>
@@ -746,7 +813,7 @@
 </file>
 
 <file path=word/endnotes.xml><?xml version="1.0" encoding="utf-8"?>
-<w:endnotes xmlns:wpc="http://schemas.microsoft.com/office/word/2010/wordprocessingCanvas" xmlns:mo="http://schemas.microsoft.com/office/mac/office/2008/main" xmlns:mc="http://schemas.openxmlformats.org/markup-compatibility/2006" xmlns:mv="urn:schemas-microsoft-com:mac:vml" xmlns:o="urn:schemas-microsoft-com:office:office" xmlns:r="http://schemas.openxmlformats.org/officeDocument/2006/relationships" xmlns:m="http://schemas.openxmlformats.org/officeDocument/2006/math" xmlns:v="urn:schemas-microsoft-com:vml" xmlns:wp14="http://schemas.microsoft.com/office/word/2010/wordprocessingDrawing" xmlns:wp="http://schemas.openxmlformats.org/drawingml/2006/wordprocessingDrawing" xmlns:w10="urn:schemas-microsoft-com:office:word" xmlns:w="http://schemas.openxmlformats.org/wordprocessingml/2006/main" xmlns:w14="http://schemas.microsoft.com/office/word/2010/wordml" xmlns:w15="http://schemas.microsoft.com/office/word/2012/wordml" xmlns:wpg="http://schemas.microsoft.com/office/word/2010/wordprocessingGroup" xmlns:wpi="http://schemas.microsoft.com/office/word/2010/wordprocessingInk" xmlns:wne="http://schemas.microsoft.com/office/word/2006/wordml" xmlns:wps="http://schemas.microsoft.com/office/word/2010/wordprocessingShape" mc:Ignorable="w14 w15 wp14">
+<w:endnotes xmlns:wpc="http://schemas.microsoft.com/office/word/2010/wordprocessingCanvas" xmlns:cx="http://schemas.microsoft.com/office/drawing/2014/chartex" xmlns:mc="http://schemas.openxmlformats.org/markup-compatibility/2006" xmlns:o="urn:schemas-microsoft-com:office:office" xmlns:r="http://schemas.openxmlformats.org/officeDocument/2006/relationships" xmlns:m="http://schemas.openxmlformats.org/officeDocument/2006/math" xmlns:v="urn:schemas-microsoft-com:vml" xmlns:wp14="http://schemas.microsoft.com/office/word/2010/wordprocessingDrawing" xmlns:wp="http://schemas.openxmlformats.org/drawingml/2006/wordprocessingDrawing" xmlns:w10="urn:schemas-microsoft-com:office:word" xmlns:w="http://schemas.openxmlformats.org/wordprocessingml/2006/main" xmlns:w14="http://schemas.microsoft.com/office/word/2010/wordml" xmlns:w15="http://schemas.microsoft.com/office/word/2012/wordml" xmlns:w16se="http://schemas.microsoft.com/office/word/2015/wordml/symex" xmlns:wpg="http://schemas.microsoft.com/office/word/2010/wordprocessingGroup" xmlns:wpi="http://schemas.microsoft.com/office/word/2010/wordprocessingInk" xmlns:wne="http://schemas.microsoft.com/office/word/2006/wordml" xmlns:wps="http://schemas.microsoft.com/office/word/2010/wordprocessingShape" mc:Ignorable="w14 w15 w16se wp14">
   <w:endnote w:type="separator" w:id="-1">
     <w:p>
       <w:r>
@@ -765,13 +832,13 @@
 </file>
 
 <file path=word/footer1.xml><?xml version="1.0" encoding="utf-8"?>
-<w:ftr xmlns:wpc="http://schemas.microsoft.com/office/word/2010/wordprocessingCanvas" xmlns:mo="http://schemas.microsoft.com/office/mac/office/2008/main" xmlns:mc="http://schemas.openxmlformats.org/markup-compatibility/2006" xmlns:mv="urn:schemas-microsoft-com:mac:vml" xmlns:o="urn:schemas-microsoft-com:office:office" xmlns:r="http://schemas.openxmlformats.org/officeDocument/2006/relationships" xmlns:m="http://schemas.openxmlformats.org/officeDocument/2006/math" xmlns:v="urn:schemas-microsoft-com:vml" xmlns:wp14="http://schemas.microsoft.com/office/word/2010/wordprocessingDrawing" xmlns:wp="http://schemas.openxmlformats.org/drawingml/2006/wordprocessingDrawing" xmlns:w10="urn:schemas-microsoft-com:office:word" xmlns:w="http://schemas.openxmlformats.org/wordprocessingml/2006/main" xmlns:w14="http://schemas.microsoft.com/office/word/2010/wordml" xmlns:w15="http://schemas.microsoft.com/office/word/2012/wordml" xmlns:wpg="http://schemas.microsoft.com/office/word/2010/wordprocessingGroup" xmlns:wpi="http://schemas.microsoft.com/office/word/2010/wordprocessingInk" xmlns:wne="http://schemas.microsoft.com/office/word/2006/wordml" xmlns:wps="http://schemas.microsoft.com/office/word/2010/wordprocessingShape" mc:Ignorable="w14 w15 wp14">
+<w:ftr xmlns:wpc="http://schemas.microsoft.com/office/word/2010/wordprocessingCanvas" xmlns:cx="http://schemas.microsoft.com/office/drawing/2014/chartex" xmlns:mc="http://schemas.openxmlformats.org/markup-compatibility/2006" xmlns:o="urn:schemas-microsoft-com:office:office" xmlns:r="http://schemas.openxmlformats.org/officeDocument/2006/relationships" xmlns:m="http://schemas.openxmlformats.org/officeDocument/2006/math" xmlns:v="urn:schemas-microsoft-com:vml" xmlns:wp14="http://schemas.microsoft.com/office/word/2010/wordprocessingDrawing" xmlns:wp="http://schemas.openxmlformats.org/drawingml/2006/wordprocessingDrawing" xmlns:w10="urn:schemas-microsoft-com:office:word" xmlns:w="http://schemas.openxmlformats.org/wordprocessingml/2006/main" xmlns:w14="http://schemas.microsoft.com/office/word/2010/wordml" xmlns:w15="http://schemas.microsoft.com/office/word/2012/wordml" xmlns:w16se="http://schemas.microsoft.com/office/word/2015/wordml/symex" xmlns:wpg="http://schemas.microsoft.com/office/word/2010/wordprocessingGroup" xmlns:wpi="http://schemas.microsoft.com/office/word/2010/wordprocessingInk" xmlns:wne="http://schemas.microsoft.com/office/word/2006/wordml" xmlns:wps="http://schemas.microsoft.com/office/word/2010/wordprocessingShape" mc:Ignorable="w14 w15 w16se wp14">
   <w:p/>
 </w:ftr>
 </file>
 
 <file path=word/footnotes.xml><?xml version="1.0" encoding="utf-8"?>
-<w:footnotes xmlns:wpc="http://schemas.microsoft.com/office/word/2010/wordprocessingCanvas" xmlns:mo="http://schemas.microsoft.com/office/mac/office/2008/main" xmlns:mc="http://schemas.openxmlformats.org/markup-compatibility/2006" xmlns:mv="urn:schemas-microsoft-com:mac:vml" xmlns:o="urn:schemas-microsoft-com:office:office" xmlns:r="http://schemas.openxmlformats.org/officeDocument/2006/relationships" xmlns:m="http://schemas.openxmlformats.org/officeDocument/2006/math" xmlns:v="urn:schemas-microsoft-com:vml" xmlns:wp14="http://schemas.microsoft.com/office/word/2010/wordprocessingDrawing" xmlns:wp="http://schemas.openxmlformats.org/drawingml/2006/wordprocessingDrawing" xmlns:w10="urn:schemas-microsoft-com:office:word" xmlns:w="http://schemas.openxmlformats.org/wordprocessingml/2006/main" xmlns:w14="http://schemas.microsoft.com/office/word/2010/wordml" xmlns:w15="http://schemas.microsoft.com/office/word/2012/wordml" xmlns:wpg="http://schemas.microsoft.com/office/word/2010/wordprocessingGroup" xmlns:wpi="http://schemas.microsoft.com/office/word/2010/wordprocessingInk" xmlns:wne="http://schemas.microsoft.com/office/word/2006/wordml" xmlns:wps="http://schemas.microsoft.com/office/word/2010/wordprocessingShape" mc:Ignorable="w14 w15 wp14">
+<w:footnotes xmlns:wpc="http://schemas.microsoft.com/office/word/2010/wordprocessingCanvas" xmlns:cx="http://schemas.microsoft.com/office/drawing/2014/chartex" xmlns:mc="http://schemas.openxmlformats.org/markup-compatibility/2006" xmlns:o="urn:schemas-microsoft-com:office:office" xmlns:r="http://schemas.openxmlformats.org/officeDocument/2006/relationships" xmlns:m="http://schemas.openxmlformats.org/officeDocument/2006/math" xmlns:v="urn:schemas-microsoft-com:vml" xmlns:wp14="http://schemas.microsoft.com/office/word/2010/wordprocessingDrawing" xmlns:wp="http://schemas.openxmlformats.org/drawingml/2006/wordprocessingDrawing" xmlns:w10="urn:schemas-microsoft-com:office:word" xmlns:w="http://schemas.openxmlformats.org/wordprocessingml/2006/main" xmlns:w14="http://schemas.microsoft.com/office/word/2010/wordml" xmlns:w15="http://schemas.microsoft.com/office/word/2012/wordml" xmlns:w16se="http://schemas.microsoft.com/office/word/2015/wordml/symex" xmlns:wpg="http://schemas.microsoft.com/office/word/2010/wordprocessingGroup" xmlns:wpi="http://schemas.microsoft.com/office/word/2010/wordprocessingInk" xmlns:wne="http://schemas.microsoft.com/office/word/2006/wordml" xmlns:wps="http://schemas.microsoft.com/office/word/2010/wordprocessingShape" mc:Ignorable="w14 w15 w16se wp14">
   <w:footnote w:type="separator" w:id="-1">
     <w:p>
       <w:r>
@@ -790,14 +857,14 @@
 </file>
 
 <file path=word/header1.xml><?xml version="1.0" encoding="utf-8"?>
-<w:hdr xmlns:wpc="http://schemas.microsoft.com/office/word/2010/wordprocessingCanvas" xmlns:mo="http://schemas.microsoft.com/office/mac/office/2008/main" xmlns:mc="http://schemas.openxmlformats.org/markup-compatibility/2006" xmlns:mv="urn:schemas-microsoft-com:mac:vml" xmlns:o="urn:schemas-microsoft-com:office:office" xmlns:r="http://schemas.openxmlformats.org/officeDocument/2006/relationships" xmlns:m="http://schemas.openxmlformats.org/officeDocument/2006/math" xmlns:v="urn:schemas-microsoft-com:vml" xmlns:wp14="http://schemas.microsoft.com/office/word/2010/wordprocessingDrawing" xmlns:wp="http://schemas.openxmlformats.org/drawingml/2006/wordprocessingDrawing" xmlns:w10="urn:schemas-microsoft-com:office:word" xmlns:w="http://schemas.openxmlformats.org/wordprocessingml/2006/main" xmlns:w14="http://schemas.microsoft.com/office/word/2010/wordml" xmlns:w15="http://schemas.microsoft.com/office/word/2012/wordml" xmlns:wpg="http://schemas.microsoft.com/office/word/2010/wordprocessingGroup" xmlns:wpi="http://schemas.microsoft.com/office/word/2010/wordprocessingInk" xmlns:wne="http://schemas.microsoft.com/office/word/2006/wordml" xmlns:wps="http://schemas.microsoft.com/office/word/2010/wordprocessingShape" mc:Ignorable="w14 w15 wp14">
+<w:hdr xmlns:wpc="http://schemas.microsoft.com/office/word/2010/wordprocessingCanvas" xmlns:cx="http://schemas.microsoft.com/office/drawing/2014/chartex" xmlns:mc="http://schemas.openxmlformats.org/markup-compatibility/2006" xmlns:o="urn:schemas-microsoft-com:office:office" xmlns:r="http://schemas.openxmlformats.org/officeDocument/2006/relationships" xmlns:m="http://schemas.openxmlformats.org/officeDocument/2006/math" xmlns:v="urn:schemas-microsoft-com:vml" xmlns:wp14="http://schemas.microsoft.com/office/word/2010/wordprocessingDrawing" xmlns:wp="http://schemas.openxmlformats.org/drawingml/2006/wordprocessingDrawing" xmlns:w10="urn:schemas-microsoft-com:office:word" xmlns:w="http://schemas.openxmlformats.org/wordprocessingml/2006/main" xmlns:w14="http://schemas.microsoft.com/office/word/2010/wordml" xmlns:w15="http://schemas.microsoft.com/office/word/2012/wordml" xmlns:w16se="http://schemas.microsoft.com/office/word/2015/wordml/symex" xmlns:wpg="http://schemas.microsoft.com/office/word/2010/wordprocessingGroup" xmlns:wpi="http://schemas.microsoft.com/office/word/2010/wordprocessingInk" xmlns:wne="http://schemas.microsoft.com/office/word/2006/wordml" xmlns:wps="http://schemas.microsoft.com/office/word/2010/wordprocessingShape" mc:Ignorable="w14 w15 w16se wp14">
   <w:p/>
 </w:hdr>
 </file>
 
 <file path=word/numbering.xml><?xml version="1.0" encoding="utf-8"?>
-<w:numbering xmlns:wpc="http://schemas.microsoft.com/office/word/2010/wordprocessingCanvas" xmlns:mo="http://schemas.microsoft.com/office/mac/office/2008/main" xmlns:mc="http://schemas.openxmlformats.org/markup-compatibility/2006" xmlns:mv="urn:schemas-microsoft-com:mac:vml" xmlns:o="urn:schemas-microsoft-com:office:office" xmlns:r="http://schemas.openxmlformats.org/officeDocument/2006/relationships" xmlns:m="http://schemas.openxmlformats.org/officeDocument/2006/math" xmlns:v="urn:schemas-microsoft-com:vml" xmlns:wp14="http://schemas.microsoft.com/office/word/2010/wordprocessingDrawing" xmlns:wp="http://schemas.openxmlformats.org/drawingml/2006/wordprocessingDrawing" xmlns:w10="urn:schemas-microsoft-com:office:word" xmlns:w="http://schemas.openxmlformats.org/wordprocessingml/2006/main" xmlns:w14="http://schemas.microsoft.com/office/word/2010/wordml" xmlns:w15="http://schemas.microsoft.com/office/word/2012/wordml" xmlns:wpg="http://schemas.microsoft.com/office/word/2010/wordprocessingGroup" xmlns:wpi="http://schemas.microsoft.com/office/word/2010/wordprocessingInk" xmlns:wne="http://schemas.microsoft.com/office/word/2006/wordml" xmlns:wps="http://schemas.microsoft.com/office/word/2010/wordprocessingShape" mc:Ignorable="w14 w15 wp14">
-  <w:abstractNum w:abstractNumId="0">
+<w:numbering xmlns:wpc="http://schemas.microsoft.com/office/word/2010/wordprocessingCanvas" xmlns:cx="http://schemas.microsoft.com/office/drawing/2014/chartex" xmlns:mc="http://schemas.openxmlformats.org/markup-compatibility/2006" xmlns:o="urn:schemas-microsoft-com:office:office" xmlns:r="http://schemas.openxmlformats.org/officeDocument/2006/relationships" xmlns:m="http://schemas.openxmlformats.org/officeDocument/2006/math" xmlns:v="urn:schemas-microsoft-com:vml" xmlns:wp14="http://schemas.microsoft.com/office/word/2010/wordprocessingDrawing" xmlns:wp="http://schemas.openxmlformats.org/drawingml/2006/wordprocessingDrawing" xmlns:w10="urn:schemas-microsoft-com:office:word" xmlns:w="http://schemas.openxmlformats.org/wordprocessingml/2006/main" xmlns:w14="http://schemas.microsoft.com/office/word/2010/wordml" xmlns:w15="http://schemas.microsoft.com/office/word/2012/wordml" xmlns:w16se="http://schemas.microsoft.com/office/word/2015/wordml/symex" xmlns:wpg="http://schemas.microsoft.com/office/word/2010/wordprocessingGroup" xmlns:wpi="http://schemas.microsoft.com/office/word/2010/wordprocessingInk" xmlns:wne="http://schemas.microsoft.com/office/word/2006/wordml" xmlns:wps="http://schemas.microsoft.com/office/word/2010/wordprocessingShape" mc:Ignorable="w14 w15 w16se wp14">
+  <w:abstractNum w:abstractNumId="0" w15:restartNumberingAfterBreak="0">
     <w:nsid w:val="09BC31D4"/>
     <w:multiLevelType w:val="hybridMultilevel"/>
     <w:tmpl w:val="A47235BA"/>
@@ -893,7 +960,7 @@
 </file>
 
 <file path=word/styles.xml><?xml version="1.0" encoding="utf-8"?>
-<w:styles xmlns:mc="http://schemas.openxmlformats.org/markup-compatibility/2006" xmlns:r="http://schemas.openxmlformats.org/officeDocument/2006/relationships" xmlns:w="http://schemas.openxmlformats.org/wordprocessingml/2006/main" xmlns:w14="http://schemas.microsoft.com/office/word/2010/wordml" xmlns:w15="http://schemas.microsoft.com/office/word/2012/wordml" mc:Ignorable="w14 w15">
+<w:styles xmlns:mc="http://schemas.openxmlformats.org/markup-compatibility/2006" xmlns:r="http://schemas.openxmlformats.org/officeDocument/2006/relationships" xmlns:w="http://schemas.openxmlformats.org/wordprocessingml/2006/main" xmlns:w14="http://schemas.microsoft.com/office/word/2010/wordml" xmlns:w15="http://schemas.microsoft.com/office/word/2012/wordml" xmlns:w16se="http://schemas.microsoft.com/office/word/2015/wordml/symex" mc:Ignorable="w14 w15 w16se">
   <w:docDefaults>
     <w:rPrDefault>
       <w:rPr>
@@ -915,7 +982,7 @@
       </w:pPr>
     </w:pPrDefault>
   </w:docDefaults>
-  <w:latentStyles w:defLockedState="0" w:defUIPriority="99" w:defSemiHidden="0" w:defUnhideWhenUsed="0" w:defQFormat="0" w:count="380">
+  <w:latentStyles w:defLockedState="0" w:defUIPriority="99" w:defSemiHidden="0" w:defUnhideWhenUsed="0" w:defQFormat="0" w:count="371">
     <w:lsdException w:name="Normal" w:uiPriority="0" w:qFormat="1"/>
     <w:lsdException w:name="heading 1" w:uiPriority="9" w:qFormat="1"/>
     <w:lsdException w:name="heading 2" w:semiHidden="1" w:uiPriority="9" w:unhideWhenUsed="1" w:qFormat="1"/>

</xml_diff>